<commit_message>
COMMIT_DL_DOMICILE après UTF-8 en OTHER
</commit_message>
<xml_diff>
--- a/conception_appli/Documentation générée par EA/Model_Document_Présentation du projet Gestion des RG - Livrable.docx
+++ b/conception_appli/Documentation générée par EA/Model_Document_Présentation du projet Gestion des RG - Livrable.docx
@@ -190,7 +190,7 @@
         <w:rPr/>
         <w:drawing>
           <wp:inline distT="0" distB="0" distL="0" distR="0">
-            <wp:extent cx="3200400" cy="2333625"/>
+            <wp:extent cx="2438400" cy="1219200"/>
             <wp:effectExtent l="0" t="0" r="0" b="0"/>
             <wp:docPr id="8" descr="" name=""/>
             <wp:cNvGraphicFramePr>
@@ -212,7 +212,7 @@
                   <pic:spPr bwMode="auto">
                     <a:xfrm>
                       <a:off x="0" y="0"/>
-                      <a:ext cx="3200400" cy="2333625"/>
+                      <a:ext cx="2438400" cy="1219200"/>
                     </a:xfrm>
                     <a:prstGeom prst="rect">
                       <a:avLst/>
@@ -1123,6 +1123,180 @@
         <w:pStyle w:val="Normal"/>
         <w:numId w:val="0"/>
         <w:ilvl w:val="0"/>
+        <w:jc w:val="center"/>
+        <w:spacing w:before="0" w:after="0" w:line="240"/>
+        <w:rPr>
+          <w:rFonts w:hint="default"/>
+          <w:sz w:val="20"/>
+          <w:szCs w:val="20"/>
+          <w:color w:val="000000"/>
+        </w:rPr>
+      </w:pPr>
+      <w:bookmarkStart w:id="7" w:name="BKM_177C869B_F2E3_4F00_A12D_C5DB75DFAC5A_START"/>
+      <w:bookmarkEnd w:id="7"/>
+      <w:r>
+        <w:rPr/>
+        <w:drawing>
+          <wp:inline distT="0" distB="0" distL="0" distR="0">
+            <wp:extent cx="4505325" cy="3267075"/>
+            <wp:effectExtent l="0" t="0" r="0" b="0"/>
+            <wp:docPr id="15" descr="" name=""/>
+            <wp:cNvGraphicFramePr>
+              <a:graphicFrameLocks xmlns:a="http://schemas.openxmlformats.org/drawingml/2006/main" noChangeAspect="1"/>
+            </wp:cNvGraphicFramePr>
+            <a:graphic xmlns:a="http://schemas.openxmlformats.org/drawingml/2006/main">
+              <a:graphicData uri="http://schemas.openxmlformats.org/drawingml/2006/picture">
+                <pic:pic xmlns:pic="http://schemas.openxmlformats.org/drawingml/2006/picture">
+                  <pic:nvPicPr>
+                    <pic:cNvPr id="15" name="Picture"/>
+                    <pic:cNvPicPr/>
+                  </pic:nvPicPr>
+                  <pic:blipFill>
+                    <a:blip r:embed="img15"/>
+                    <a:stretch>
+                      <a:fillRect/>
+                    </a:stretch>
+                  </pic:blipFill>
+                  <pic:spPr bwMode="auto">
+                    <a:xfrm>
+                      <a:off x="0" y="0"/>
+                      <a:ext cx="4505325" cy="3267075"/>
+                    </a:xfrm>
+                    <a:prstGeom prst="rect">
+                      <a:avLst/>
+                    </a:prstGeom>
+                    <a:noFill/>
+                    <a:ln w="9525">
+                      <a:noFill/>
+                      <a:miter lim="800000"/>
+                      <a:headEnd/>
+                      <a:tailEnd/>
+                    </a:ln>
+                  </pic:spPr>
+                </pic:pic>
+              </a:graphicData>
+            </a:graphic>
+          </wp:inline>
+        </w:drawing>
+      </w:r>
+      <w:r>
+        <w:rPr>
+          <w:rFonts w:ascii="Times New Roman" w:eastAsia="Times New Roman" w:hAnsi="Times New Roman" w:cs="Times New Roman"/>
+          <w:sz w:val="20"/>
+          <w:szCs w:val="20"/>
+          <w:color w:val="000000"/>
+        </w:rPr>
+      </w:r>
+    </w:p>
+    <w:p>
+      <w:pPr>
+        <w:pStyle w:val="Normal"/>
+        <w:numId w:val="0"/>
+        <w:ilvl w:val="0"/>
+        <w:spacing w:before="0" w:after="0" w:line="240"/>
+        <w:rPr>
+          <w:rFonts w:hint="default"/>
+          <w:sz w:val="20"/>
+          <w:szCs w:val="20"/>
+          <w:color w:val="000000"/>
+        </w:rPr>
+      </w:pPr>
+      <w:r>
+        <w:rPr>
+          <w:rFonts w:ascii="Times New Roman" w:eastAsia="Times New Roman" w:hAnsi="Times New Roman" w:cs="Times New Roman"/>
+          <w:sz w:val="20"/>
+          <w:szCs w:val="20"/>
+          <w:color w:val="000000"/>
+        </w:rPr>
+      </w:r>
+    </w:p>
+    <w:p>
+      <w:pPr>
+        <w:pStyle w:val="Normal"/>
+        <w:numId w:val="0"/>
+        <w:ilvl w:val="0"/>
+        <w:jc w:val="center"/>
+        <w:spacing w:before="0" w:after="0" w:line="240"/>
+        <w:rPr>
+          <w:rFonts w:hint="default"/>
+          <w:sz w:val="20"/>
+          <w:szCs w:val="20"/>
+          <w:color w:val="000000"/>
+        </w:rPr>
+      </w:pPr>
+      <w:r>
+        <w:rPr>
+          <w:rFonts w:ascii="Times New Roman" w:eastAsia="Times New Roman" w:hAnsi="Times New Roman" w:cs="Times New Roman"/>
+          <w:sz w:val="20"/>
+          <w:szCs w:val="20"/>
+          <w:u w:val="single"/>
+          <w:color w:val="000000"/>
+        </w:rPr>
+        <w:t xml:space="preserve">Diagramme N° </w:t>
+      </w:r>
+      <w:r>
+        <w:rPr>
+          <w:rFonts w:ascii="Times New Roman" w:eastAsia="Times New Roman" w:hAnsi="Times New Roman" w:cs="Times New Roman"/>
+          <w:sz w:val="20"/>
+          <w:szCs w:val="20"/>
+          <w:u w:val="single"/>
+          <w:color w:val="000000"/>
+        </w:rPr>
+        <w:fldChar w:fldCharType="begin"/>
+        <w:instrText xml:space="preserve">SEQ Figure \* ARABIC</w:instrText>
+        <w:fldChar w:fldCharType="separate"/>
+        <w:t xml:space="preserve">2</w:t>
+      </w:r>
+      <w:r>
+        <w:fldChar w:fldCharType="end"/>
+      </w:r>
+      <w:r>
+        <w:rPr>
+          <w:rFonts w:ascii="Times New Roman" w:eastAsia="Times New Roman" w:hAnsi="Times New Roman" w:cs="Times New Roman"/>
+          <w:sz w:val="20"/>
+          <w:szCs w:val="20"/>
+          <w:u w:val="single"/>
+          <w:color w:val="000000"/>
+        </w:rPr>
+        <w:t xml:space="preserve"> : Objectif </w:t>
+      </w:r>
+      <w:bookmarkStart w:id="8" w:name="BKM_177C869B_F2E3_4F00_A12D_C5DB75DFAC5A_END"/>
+      <w:bookmarkEnd w:id="8"/>
+      <w:r>
+        <w:rPr>
+          <w:rFonts w:ascii="Times New Roman" w:eastAsia="Times New Roman" w:hAnsi="Times New Roman" w:cs="Times New Roman"/>
+          <w:sz w:val="20"/>
+          <w:szCs w:val="20"/>
+          <w:u w:val="none"/>
+          <w:color w:val="000000"/>
+        </w:rPr>
+      </w:r>
+    </w:p>
+    <w:p>
+      <w:pPr>
+        <w:pStyle w:val="Normal"/>
+        <w:numId w:val="0"/>
+        <w:ilvl w:val="0"/>
+        <w:spacing w:before="0" w:after="0" w:line="240"/>
+        <w:rPr>
+          <w:rFonts w:hint="default"/>
+          <w:sz w:val="20"/>
+          <w:szCs w:val="20"/>
+        </w:rPr>
+      </w:pPr>
+      <w:r>
+        <w:rPr>
+          <w:rFonts w:ascii="Times New Roman" w:eastAsia="Times New Roman" w:hAnsi="Times New Roman" w:cs="Times New Roman"/>
+          <w:sz w:val="20"/>
+          <w:szCs w:val="20"/>
+        </w:rPr>
+      </w:r>
+    </w:p>
+    <w:p>
+      <w:pPr>
+        <w:pStyle w:val="Normal"/>
+        <w:numId w:val="0"/>
+        <w:ilvl w:val="0"/>
         <w:spacing w:before="0" w:after="0" w:line="240"/>
         <w:rPr>
           <w:rFonts w:hint="default"/>
@@ -1140,14 +1314,14 @@
         </w:rPr>
         <w:t xml:space="preserve">    </w:t>
       </w:r>
-      <w:bookmarkStart w:id="7" w:name="OBJECTIF_END"/>
-      <w:bookmarkEnd w:id="7"/>
-      <w:bookmarkStart w:id="8" w:name="BKM_AEE1EF2D_9D2F_4D7A_BDAF_C1BEA0098FEE_END"/>
-      <w:bookmarkEnd w:id="8"/>
-      <w:bookmarkStart w:id="9" w:name="PRÉSENTATION_DU_PROJET_GESTION_DES_RG_END"/>
+      <w:bookmarkStart w:id="9" w:name="OBJECTIF_END"/>
       <w:bookmarkEnd w:id="9"/>
-      <w:bookmarkStart w:id="10" w:name="BKM_F40102CA_5032_4F61_8701_C46DFE68DE53_END"/>
+      <w:bookmarkStart w:id="10" w:name="BKM_AEE1EF2D_9D2F_4D7A_BDAF_C1BEA0098FEE_END"/>
       <w:bookmarkEnd w:id="10"/>
+      <w:bookmarkStart w:id="11" w:name="PRÉSENTATION_DU_PROJET_GESTION_DES_RG_END"/>
+      <w:bookmarkEnd w:id="11"/>
+      <w:bookmarkStart w:id="12" w:name="BKM_F40102CA_5032_4F61_8701_C46DFE68DE53_END"/>
+      <w:bookmarkEnd w:id="12"/>
       <w:r>
         <w:rPr>
           <w:rFonts w:ascii="Times New Roman" w:eastAsia="Times New Roman" w:hAnsi="Times New Roman" w:cs="Times New Roman"/>
@@ -1225,7 +1399,7 @@
 <file path=word/numbering.xml><?xml version="1.0" encoding="utf-8"?>
 <w:numbering xmlns:ve="http://schemas.openxmlformats.org/markup-compatibility/2006" xmlns:o="urn:schemas-microsoft-com:office:office" xmlns:r="http://schemas.openxmlformats.org/officeDocument/2006/relationships" xmlns:m="http://schemas.openxmlformats.org/officeDocument/2006/math" xmlns:v="urn:schemas-microsoft-com:vml" xmlns:wp="http://schemas.openxmlformats.org/drawingml/2006/wordprocessingDrawing" xmlns:w10="urn:schemas-microsoft-com:office:word" xmlns:w="http://schemas.openxmlformats.org/wordprocessingml/2006/main" xmlns:wne="http://schemas.microsoft.com/office/word/2006/wordml">
   <w:abstractNum w:abstractNumId="1">
-    <w:nsid w:val="100e3c17"/>
+    <w:nsid w:val="13f6ea8"/>
     <w:name w:val="HTML-List1"/>
     <w:multiLevelType w:val="multilevel"/>
     <w:lvl w:ilvl="0">

</xml_diff>

<commit_message>
COMMIT_DL_DOMICILE après evol EA
</commit_message>
<xml_diff>
--- a/conception_appli/Documentation générée par EA/Model_Document_Présentation du projet Gestion des RG - Livrable.docx
+++ b/conception_appli/Documentation générée par EA/Model_Document_Présentation du projet Gestion des RG - Livrable.docx
@@ -190,7 +190,7 @@
         <w:rPr/>
         <w:drawing>
           <wp:inline distT="0" distB="0" distL="0" distR="0">
-            <wp:extent cx="2438400" cy="1219200"/>
+            <wp:extent cx="3238500" cy="1219200"/>
             <wp:effectExtent l="0" t="0" r="0" b="0"/>
             <wp:docPr id="8" descr="" name=""/>
             <wp:cNvGraphicFramePr>
@@ -212,7 +212,7 @@
                   <pic:spPr bwMode="auto">
                     <a:xfrm>
                       <a:off x="0" y="0"/>
-                      <a:ext cx="2438400" cy="1219200"/>
+                      <a:ext cx="3238500" cy="1219200"/>
                     </a:xfrm>
                     <a:prstGeom prst="rect">
                       <a:avLst/>
@@ -1258,7 +1258,7 @@
           <w:u w:val="single"/>
           <w:color w:val="000000"/>
         </w:rPr>
-        <w:t xml:space="preserve"> : Objectif </w:t>
+        <w:t xml:space="preserve"> : Objectif du projet Gestion des RG </w:t>
       </w:r>
       <w:bookmarkStart w:id="8" w:name="BKM_177C869B_F2E3_4F00_A12D_C5DB75DFAC5A_END"/>
       <w:bookmarkEnd w:id="8"/>
@@ -1399,7 +1399,7 @@
 <file path=word/numbering.xml><?xml version="1.0" encoding="utf-8"?>
 <w:numbering xmlns:ve="http://schemas.openxmlformats.org/markup-compatibility/2006" xmlns:o="urn:schemas-microsoft-com:office:office" xmlns:r="http://schemas.openxmlformats.org/officeDocument/2006/relationships" xmlns:m="http://schemas.openxmlformats.org/officeDocument/2006/math" xmlns:v="urn:schemas-microsoft-com:vml" xmlns:wp="http://schemas.openxmlformats.org/drawingml/2006/wordprocessingDrawing" xmlns:w10="urn:schemas-microsoft-com:office:word" xmlns:w="http://schemas.openxmlformats.org/wordprocessingml/2006/main" xmlns:wne="http://schemas.microsoft.com/office/word/2006/wordml">
   <w:abstractNum w:abstractNumId="1">
-    <w:nsid w:val="13f6ea8"/>
+    <w:nsid w:val="613be14"/>
     <w:name w:val="HTML-List1"/>
     <w:multiLevelType w:val="multilevel"/>
     <w:lvl w:ilvl="0">

</xml_diff>